<commit_message>
Adding stuff to repor
</commit_message>
<xml_diff>
--- a/Report.docx
+++ b/Report.docx
@@ -40,18 +40,55 @@
     <w:p>
       <w:pPr>
         <w:pStyle w:val="AuthorInformation"/>
-      </w:pPr>
-      <w:r>
+        <w:rPr>
+          <w:lang w:val="en-US"/>
+        </w:rPr>
+      </w:pPr>
+      <w:r>
+        <w:rPr>
+          <w:lang w:val="en-US"/>
+        </w:rPr>
         <w:t>Au</w:t>
       </w:r>
       <w:r>
+        <w:rPr>
+          <w:lang w:val="en-US"/>
+        </w:rPr>
         <w:t>thors</w:t>
       </w:r>
       <w:r>
-        <w:t>: Inês Leite (92928), Pedro Ma</w:t>
-      </w:r>
-      <w:r>
-        <w:t>rques (92926)</w:t>
+        <w:rPr>
+          <w:lang w:val="en-US"/>
+        </w:rPr>
+        <w:t xml:space="preserve">: </w:t>
+      </w:r>
+      <w:proofErr w:type="spellStart"/>
+      <w:r>
+        <w:rPr>
+          <w:lang w:val="en-US"/>
+        </w:rPr>
+        <w:t>Inês</w:t>
+      </w:r>
+      <w:proofErr w:type="spellEnd"/>
+      <w:r>
+        <w:rPr>
+          <w:lang w:val="en-US"/>
+        </w:rPr>
+        <w:t xml:space="preserve"> </w:t>
+      </w:r>
+      <w:proofErr w:type="spellStart"/>
+      <w:r>
+        <w:rPr>
+          <w:lang w:val="en-US"/>
+        </w:rPr>
+        <w:t>Leite</w:t>
+      </w:r>
+      <w:proofErr w:type="spellEnd"/>
+      <w:r>
+        <w:rPr>
+          <w:lang w:val="en-US"/>
+        </w:rPr>
+        <w:t xml:space="preserve"> (92928), Pedro Marques (92926)</w:t>
       </w:r>
     </w:p>
     <w:p>
@@ -142,11 +179,17 @@
     <w:p>
       <w:pPr>
         <w:pStyle w:val="BodyNoIndent"/>
+        <w:rPr>
+          <w:lang w:val="en-US"/>
+        </w:rPr>
       </w:pPr>
     </w:p>
     <w:p>
       <w:pPr>
         <w:pStyle w:val="BodyNoIndent"/>
+        <w:rPr>
+          <w:lang w:val="en-US"/>
+        </w:rPr>
       </w:pPr>
     </w:p>
     <w:p>
@@ -207,7 +250,189 @@
         <w:rPr>
           <w:lang w:val="en-US"/>
         </w:rPr>
-        <w:t xml:space="preserve">Lorem ipsum dolor sit amet, consectetuer adipiscing elit, sed diam nonummy nibh euismod tincidunt ut laoreet dolore magna aliquam erat volutpat </w:t>
+        <w:t xml:space="preserve">Lorem ipsum dolor sit </w:t>
+      </w:r>
+      <w:proofErr w:type="spellStart"/>
+      <w:r>
+        <w:rPr>
+          <w:lang w:val="en-US"/>
+        </w:rPr>
+        <w:t>amet</w:t>
+      </w:r>
+      <w:proofErr w:type="spellEnd"/>
+      <w:r>
+        <w:rPr>
+          <w:lang w:val="en-US"/>
+        </w:rPr>
+        <w:t xml:space="preserve">, </w:t>
+      </w:r>
+      <w:proofErr w:type="spellStart"/>
+      <w:r>
+        <w:rPr>
+          <w:lang w:val="en-US"/>
+        </w:rPr>
+        <w:t>consectetuer</w:t>
+      </w:r>
+      <w:proofErr w:type="spellEnd"/>
+      <w:r>
+        <w:rPr>
+          <w:lang w:val="en-US"/>
+        </w:rPr>
+        <w:t xml:space="preserve"> </w:t>
+      </w:r>
+      <w:proofErr w:type="spellStart"/>
+      <w:r>
+        <w:rPr>
+          <w:lang w:val="en-US"/>
+        </w:rPr>
+        <w:t>adipiscing</w:t>
+      </w:r>
+      <w:proofErr w:type="spellEnd"/>
+      <w:r>
+        <w:rPr>
+          <w:lang w:val="en-US"/>
+        </w:rPr>
+        <w:t xml:space="preserve"> </w:t>
+      </w:r>
+      <w:proofErr w:type="spellStart"/>
+      <w:r>
+        <w:rPr>
+          <w:lang w:val="en-US"/>
+        </w:rPr>
+        <w:t>elit</w:t>
+      </w:r>
+      <w:proofErr w:type="spellEnd"/>
+      <w:r>
+        <w:rPr>
+          <w:lang w:val="en-US"/>
+        </w:rPr>
+        <w:t xml:space="preserve">, sed diam </w:t>
+      </w:r>
+      <w:proofErr w:type="spellStart"/>
+      <w:r>
+        <w:rPr>
+          <w:lang w:val="en-US"/>
+        </w:rPr>
+        <w:t>nonummy</w:t>
+      </w:r>
+      <w:proofErr w:type="spellEnd"/>
+      <w:r>
+        <w:rPr>
+          <w:lang w:val="en-US"/>
+        </w:rPr>
+        <w:t xml:space="preserve"> </w:t>
+      </w:r>
+      <w:proofErr w:type="spellStart"/>
+      <w:r>
+        <w:rPr>
+          <w:lang w:val="en-US"/>
+        </w:rPr>
+        <w:t>nibh</w:t>
+      </w:r>
+      <w:proofErr w:type="spellEnd"/>
+      <w:r>
+        <w:rPr>
+          <w:lang w:val="en-US"/>
+        </w:rPr>
+        <w:t xml:space="preserve"> </w:t>
+      </w:r>
+      <w:proofErr w:type="spellStart"/>
+      <w:r>
+        <w:rPr>
+          <w:lang w:val="en-US"/>
+        </w:rPr>
+        <w:t>euismod</w:t>
+      </w:r>
+      <w:proofErr w:type="spellEnd"/>
+      <w:r>
+        <w:rPr>
+          <w:lang w:val="en-US"/>
+        </w:rPr>
+        <w:t xml:space="preserve"> </w:t>
+      </w:r>
+      <w:proofErr w:type="spellStart"/>
+      <w:r>
+        <w:rPr>
+          <w:lang w:val="en-US"/>
+        </w:rPr>
+        <w:t>tincidunt</w:t>
+      </w:r>
+      <w:proofErr w:type="spellEnd"/>
+      <w:r>
+        <w:rPr>
+          <w:lang w:val="en-US"/>
+        </w:rPr>
+        <w:t xml:space="preserve"> </w:t>
+      </w:r>
+      <w:proofErr w:type="spellStart"/>
+      <w:r>
+        <w:rPr>
+          <w:lang w:val="en-US"/>
+        </w:rPr>
+        <w:t>ut</w:t>
+      </w:r>
+      <w:proofErr w:type="spellEnd"/>
+      <w:r>
+        <w:rPr>
+          <w:lang w:val="en-US"/>
+        </w:rPr>
+        <w:t xml:space="preserve"> </w:t>
+      </w:r>
+      <w:proofErr w:type="spellStart"/>
+      <w:r>
+        <w:rPr>
+          <w:lang w:val="en-US"/>
+        </w:rPr>
+        <w:t>laoreet</w:t>
+      </w:r>
+      <w:proofErr w:type="spellEnd"/>
+      <w:r>
+        <w:rPr>
+          <w:lang w:val="en-US"/>
+        </w:rPr>
+        <w:t xml:space="preserve"> dolore magna </w:t>
+      </w:r>
+      <w:proofErr w:type="spellStart"/>
+      <w:r>
+        <w:rPr>
+          <w:lang w:val="en-US"/>
+        </w:rPr>
+        <w:t>aliquam</w:t>
+      </w:r>
+      <w:proofErr w:type="spellEnd"/>
+      <w:r>
+        <w:rPr>
+          <w:lang w:val="en-US"/>
+        </w:rPr>
+        <w:t xml:space="preserve"> </w:t>
+      </w:r>
+      <w:proofErr w:type="spellStart"/>
+      <w:r>
+        <w:rPr>
+          <w:lang w:val="en-US"/>
+        </w:rPr>
+        <w:t>erat</w:t>
+      </w:r>
+      <w:proofErr w:type="spellEnd"/>
+      <w:r>
+        <w:rPr>
+          <w:lang w:val="en-US"/>
+        </w:rPr>
+        <w:t xml:space="preserve"> </w:t>
+      </w:r>
+      <w:proofErr w:type="spellStart"/>
+      <w:r>
+        <w:rPr>
+          <w:lang w:val="en-US"/>
+        </w:rPr>
+        <w:t>volutpat</w:t>
+      </w:r>
+      <w:proofErr w:type="spellEnd"/>
+      <w:r>
+        <w:rPr>
+          <w:lang w:val="en-US"/>
+        </w:rPr>
+        <w:t xml:space="preserve"> </w:t>
       </w:r>
       <w:r>
         <w:fldChar w:fldCharType="begin"/>
@@ -290,10 +515,9 @@
       </w:r>
       <w:r>
         <w:rPr>
-          <w:highlight w:val="yellow"/>
-          <w:lang w:val="en-US"/>
-        </w:rPr>
-        <w:t>work</w:t>
+          <w:lang w:val="en-US"/>
+        </w:rPr>
+        <w:t>platform</w:t>
       </w:r>
       <w:r>
         <w:rPr>
@@ -311,14 +535,8 @@
     <w:p>
       <w:pPr>
         <w:pStyle w:val="BodyNoIndent"/>
-        <w:rPr>
-          <w:lang w:val="en-US"/>
-        </w:rPr>
-      </w:pPr>
-      <w:r>
-        <w:rPr>
-          <w:lang w:val="en-US"/>
-        </w:rPr>
+      </w:pPr>
+      <w:r>
         <w:t xml:space="preserve">The tested users </w:t>
       </w:r>
     </w:p>
@@ -558,17 +776,26 @@
         </w:rPr>
         <w:t xml:space="preserve">, </w:t>
       </w:r>
+      <w:proofErr w:type="spellStart"/>
       <w:r>
         <w:rPr>
           <w:lang w:val="en-US"/>
         </w:rPr>
         <w:t>production_countries</w:t>
       </w:r>
-      <w:r>
-        <w:rPr>
-          <w:lang w:val="en-US"/>
-        </w:rPr>
-        <w:t>, r</w:t>
+      <w:proofErr w:type="spellEnd"/>
+      <w:r>
+        <w:rPr>
+          <w:lang w:val="en-US"/>
+        </w:rPr>
+        <w:t xml:space="preserve">, </w:t>
+      </w:r>
+      <w:proofErr w:type="spellStart"/>
+      <w:r>
+        <w:rPr>
+          <w:lang w:val="en-US"/>
+        </w:rPr>
+        <w:t>r</w:t>
       </w:r>
       <w:r>
         <w:rPr>
@@ -576,6 +803,7 @@
         </w:rPr>
         <w:t>elease_date</w:t>
       </w:r>
+      <w:proofErr w:type="spellEnd"/>
       <w:r>
         <w:rPr>
           <w:lang w:val="en-US"/>
@@ -606,12 +834,14 @@
         </w:rPr>
         <w:t xml:space="preserve">, and </w:t>
       </w:r>
+      <w:proofErr w:type="spellStart"/>
       <w:r>
         <w:rPr>
           <w:lang w:val="en-US"/>
         </w:rPr>
         <w:t>vote_average</w:t>
       </w:r>
+      <w:proofErr w:type="spellEnd"/>
       <w:r>
         <w:rPr>
           <w:lang w:val="en-US"/>
@@ -680,7 +910,19 @@
         <w:rPr>
           <w:lang w:val="en-US"/>
         </w:rPr>
-        <w:t>, the feedback was applied.</w:t>
+        <w:t>, the feedback was applied</w:t>
+      </w:r>
+      <w:r>
+        <w:rPr>
+          <w:lang w:val="en-US"/>
+        </w:rPr>
+        <w:t xml:space="preserve"> and a high fidelity prototype was developed</w:t>
+      </w:r>
+      <w:r>
+        <w:rPr>
+          <w:lang w:val="en-US"/>
+        </w:rPr>
+        <w:t>.</w:t>
       </w:r>
     </w:p>
     <w:p>
@@ -711,84 +953,68 @@
     </w:p>
     <w:p>
       <w:pPr>
-        <w:pStyle w:val="BodyNoIndent"/>
-      </w:pPr>
-      <w:r>
-        <w:rPr>
-          <w:lang w:val="en-US"/>
-        </w:rPr>
-        <w:t>Lorem ipsum dolor sit amet, consectetuer adipiscing elit, sed diam nonummy nibh euismod tincidunt ut laoreet dolore magna aliquam erat volutpat</w:t>
-      </w:r>
-      <w:r>
-        <w:rPr>
-          <w:lang w:val="en-US"/>
-        </w:rPr>
-        <w:t xml:space="preserve"> (Figure 1)</w:t>
-      </w:r>
-      <w:r>
-        <w:rPr>
-          <w:lang w:val="en-US"/>
-        </w:rPr>
-        <w:t xml:space="preserve">. </w:t>
-      </w:r>
-      <w:r>
-        <w:t>Ut wisi enim ad minim veniam, quis nostrud exercit</w:t>
-      </w:r>
-      <w:r>
-        <w:softHyphen/>
-        <w:t>ation ullamcorper suscipit lobortis nisl ut aliquip ex ea commodo consequat</w:t>
-      </w:r>
-      <w:r>
-        <w:t xml:space="preserve"> (Figure 2</w:t>
-      </w:r>
-      <w:r>
-        <w:t>)</w:t>
-      </w:r>
-      <w:r>
-        <w:t>. Duis autem vel eum iriure dolor in hendrerit in vulpu-tate velit esse molestie consequat, vel illum dolore eu feugiat nulla facilisis at vero eros et accumsan et iusto odio dignissim qui blan-dit praesent luptatum zzril delenit augue duis dolore te feugait nulla facilisi</w:t>
-      </w:r>
-      <w:r>
-        <w:t xml:space="preserve"> </w:t>
-      </w:r>
-      <w:r>
-        <w:t>[2].</w:t>
-      </w:r>
-    </w:p>
-    <w:p>
-      <w:pPr>
-        <w:pStyle w:val="BodyNoIndent"/>
-      </w:pPr>
-    </w:p>
-    <w:p>
-      <w:pPr>
-        <w:pStyle w:val="Heading2"/>
-      </w:pPr>
-      <w:r>
-        <w:rPr>
-          <w:noProof/>
-          <w:lang w:val="en-US"/>
-        </w:rPr>
+        <w:rPr>
+          <w:lang w:val="en-US"/>
+        </w:rPr>
+      </w:pPr>
+      <w:r>
+        <w:rPr>
+          <w:lang w:val="en-US"/>
+        </w:rPr>
+        <w:tab/>
+        <w:t xml:space="preserve">Our first development of the prototype was simple and ended up suffering a major rework. First, we visualized a single web page with 3 graph visualizations. </w:t>
+      </w:r>
+    </w:p>
+    <w:p>
+      <w:pPr>
+        <w:rPr>
+          <w:lang w:val="en-US"/>
+        </w:rPr>
+      </w:pPr>
+      <w:r>
+        <w:rPr>
+          <w:lang w:val="en-US"/>
+        </w:rPr>
+        <w:tab/>
+        <w:t>The first visualization would be a choropleth map with the world distribution of movie production.  Some filters would be available like the release date</w:t>
+      </w:r>
+      <w:r>
+        <w:rPr>
+          <w:lang w:val="en-US"/>
+        </w:rPr>
+        <w:t xml:space="preserve"> and a max-min range filter. </w:t>
+      </w:r>
+    </w:p>
+    <w:p>
+      <w:pPr>
+        <w:rPr>
+          <w:lang w:val="en-US"/>
+        </w:rPr>
+      </w:pPr>
+      <w:r>
+        <w:rPr>
+          <w:lang w:val="en-US"/>
+        </w:rPr>
+        <w:tab/>
+        <w:t>Secondly, a plotlines graph would be used to present the results about some selected countries. The user would be able to select specific them from the list on the left and check on some details about them. Finally, a horizontal bar chart would also be available to visualize the works of certain actors. Like the one before, there would be an option to select specific actors and see their genre distribution.</w:t>
+      </w:r>
+    </w:p>
+    <w:p>
+      <w:pPr>
+        <w:rPr>
+          <w:lang w:val="en-US"/>
+        </w:rPr>
+      </w:pPr>
+      <w:r>
+        <w:rPr>
+          <w:lang w:val="en-US"/>
+        </w:rPr>
+        <w:lastRenderedPageBreak/>
         <w:drawing>
-          <wp:anchor distT="0" distB="0" distL="114300" distR="114300" simplePos="0" relativeHeight="251675648" behindDoc="1" locked="0" layoutInCell="1" allowOverlap="1" wp14:anchorId="1ED6E02F" wp14:editId="34632F56">
-            <wp:simplePos x="0" y="0"/>
-            <wp:positionH relativeFrom="column">
-              <wp:posOffset>363220</wp:posOffset>
-            </wp:positionH>
-            <wp:positionV relativeFrom="paragraph">
-              <wp:posOffset>61595</wp:posOffset>
-            </wp:positionV>
-            <wp:extent cx="2325370" cy="1565910"/>
+          <wp:inline distT="0" distB="0" distL="0" distR="0" wp14:anchorId="45A022D2" wp14:editId="2B64A4F0">
+            <wp:extent cx="2689545" cy="4295955"/>
             <wp:effectExtent l="0" t="0" r="0" b="0"/>
-            <wp:wrapTight wrapText="bothSides">
-              <wp:wrapPolygon edited="0">
-                <wp:start x="0" y="0"/>
-                <wp:lineTo x="0" y="21285"/>
-                <wp:lineTo x="21411" y="21285"/>
-                <wp:lineTo x="21411" y="0"/>
-                <wp:lineTo x="0" y="0"/>
-              </wp:wrapPolygon>
-            </wp:wrapTight>
-            <wp:docPr id="2" name="Imagem 2"/>
+            <wp:docPr id="1" name="Picture 1" descr="Graphical user interface&#10;&#10;Description automatically generated"/>
             <wp:cNvGraphicFramePr>
               <a:graphicFrameLocks xmlns:a="http://schemas.openxmlformats.org/drawingml/2006/main" noChangeAspect="1"/>
             </wp:cNvGraphicFramePr>
@@ -796,47 +1022,35 @@
               <a:graphicData uri="http://schemas.openxmlformats.org/drawingml/2006/picture">
                 <pic:pic xmlns:pic="http://schemas.openxmlformats.org/drawingml/2006/picture">
                   <pic:nvPicPr>
-                    <pic:cNvPr id="0" name="Picture 1"/>
-                    <pic:cNvPicPr>
-                      <a:picLocks noChangeAspect="1" noChangeArrowheads="1"/>
-                    </pic:cNvPicPr>
+                    <pic:cNvPr id="1" name="Picture 1" descr="Graphical user interface&#10;&#10;Description automatically generated"/>
+                    <pic:cNvPicPr/>
                   </pic:nvPicPr>
-                  <pic:blipFill>
-                    <a:blip r:embed="rId7" cstate="print">
-                      <a:extLst>
-                        <a:ext uri="{28A0092B-C50C-407E-A947-70E740481C1C}">
-                          <a14:useLocalDpi xmlns:a14="http://schemas.microsoft.com/office/drawing/2010/main" val="0"/>
-                        </a:ext>
-                      </a:extLst>
-                    </a:blip>
-                    <a:srcRect/>
-                    <a:stretch>
-                      <a:fillRect/>
-                    </a:stretch>
+                  <pic:blipFill rotWithShape="1">
+                    <a:blip r:embed="rId7"/>
+                    <a:srcRect t="2873" b="1703"/>
+                    <a:stretch/>
                   </pic:blipFill>
                   <pic:spPr bwMode="auto">
                     <a:xfrm>
                       <a:off x="0" y="0"/>
-                      <a:ext cx="2325370" cy="1565910"/>
+                      <a:ext cx="2695995" cy="4306257"/>
                     </a:xfrm>
                     <a:prstGeom prst="rect">
                       <a:avLst/>
                     </a:prstGeom>
-                    <a:noFill/>
                     <a:ln>
                       <a:noFill/>
                     </a:ln>
+                    <a:extLst>
+                      <a:ext uri="{53640926-AAD7-44D8-BBD7-CCE9431645EC}">
+                        <a14:shadowObscured xmlns:a14="http://schemas.microsoft.com/office/drawing/2010/main"/>
+                      </a:ext>
+                    </a:extLst>
                   </pic:spPr>
                 </pic:pic>
               </a:graphicData>
             </a:graphic>
-            <wp14:sizeRelH relativeFrom="page">
-              <wp14:pctWidth>0</wp14:pctWidth>
-            </wp14:sizeRelH>
-            <wp14:sizeRelV relativeFrom="page">
-              <wp14:pctHeight>0</wp14:pctHeight>
-            </wp14:sizeRelV>
-          </wp:anchor>
+          </wp:inline>
         </w:drawing>
       </w:r>
     </w:p>
@@ -855,14 +1069,135 @@
         <w:rPr>
           <w:lang w:val="en-US"/>
         </w:rPr>
-        <w:lastRenderedPageBreak/>
         <w:t>Aspect of the low fidelity prototype</w:t>
       </w:r>
     </w:p>
     <w:p>
       <w:pPr>
+        <w:rPr>
+          <w:lang w:val="en-US"/>
+        </w:rPr>
+      </w:pPr>
+      <w:r>
+        <w:rPr>
+          <w:lang w:val="en-US"/>
+        </w:rPr>
+        <w:t xml:space="preserve">As mentioned previously, this LFP suffered a major rework. </w:t>
+      </w:r>
+    </w:p>
+    <w:p>
+      <w:pPr>
+        <w:rPr>
+          <w:b/>
+          <w:bCs/>
+          <w:lang w:val="en-US"/>
+        </w:rPr>
+      </w:pPr>
+      <w:r>
+        <w:rPr>
+          <w:b/>
+          <w:bCs/>
+          <w:lang w:val="en-US"/>
+        </w:rPr>
+        <w:t>#INSERT SOME BS Heuristic Evaluation and Feedback</w:t>
+      </w:r>
+    </w:p>
+    <w:p>
+      <w:pPr>
+        <w:rPr>
+          <w:lang w:val="en-US"/>
+        </w:rPr>
+      </w:pPr>
+      <w:r>
+        <w:rPr>
+          <w:lang w:val="en-US"/>
+        </w:rPr>
+        <w:t xml:space="preserve">As such, we developed a second prototype taking more into consideration the target’s audience needs to search for a movie/show. </w:t>
+      </w:r>
+    </w:p>
+    <w:p>
+      <w:pPr>
+        <w:rPr>
+          <w:lang w:val="en-US"/>
+        </w:rPr>
+      </w:pPr>
+      <w:r>
+        <w:rPr>
+          <w:lang w:val="en-US"/>
+        </w:rPr>
+        <w:t>As such, taking into consideration all the feedback that we received, we developed a second prototype as seen below and started implementing it.</w:t>
+      </w:r>
+    </w:p>
+    <w:p>
+      <w:pPr>
+        <w:rPr>
+          <w:lang w:val="en-US"/>
+        </w:rPr>
+      </w:pPr>
+    </w:p>
+    <w:p>
+      <w:pPr>
+        <w:rPr>
+          <w:lang w:val="en-US"/>
+        </w:rPr>
+      </w:pPr>
+    </w:p>
+    <w:p>
+      <w:pPr>
         <w:pStyle w:val="Heading2"/>
         <w:rPr>
+          <w:i w:val="0"/>
+          <w:iCs/>
+          <w:lang w:val="en-US"/>
+        </w:rPr>
+      </w:pPr>
+      <w:r>
+        <w:rPr>
+          <w:i w:val="0"/>
+          <w:iCs/>
+          <w:lang w:val="en-US"/>
+        </w:rPr>
+        <w:t>As men</w:t>
+      </w:r>
+      <w:r>
+        <w:rPr>
+          <w:i w:val="0"/>
+          <w:iCs/>
+          <w:lang w:val="en-US"/>
+        </w:rPr>
+        <w:t xml:space="preserve">tioned previously, this suffered a major rework. </w:t>
+      </w:r>
+      <w:proofErr w:type="spellStart"/>
+      <w:r>
+        <w:rPr>
+          <w:i w:val="0"/>
+          <w:iCs/>
+          <w:lang w:val="en-US"/>
+        </w:rPr>
+        <w:t>Firt</w:t>
+      </w:r>
+      <w:proofErr w:type="spellEnd"/>
+      <w:r>
+        <w:rPr>
+          <w:i w:val="0"/>
+          <w:iCs/>
+          <w:lang w:val="en-US"/>
+        </w:rPr>
+        <w:t xml:space="preserve"> p</w:t>
+      </w:r>
+    </w:p>
+    <w:p>
+      <w:pPr>
+        <w:pStyle w:val="Heading2"/>
+        <w:rPr>
+          <w:lang w:val="en-US"/>
+        </w:rPr>
+      </w:pPr>
+    </w:p>
+    <w:p>
+      <w:pPr>
+        <w:pStyle w:val="Heading2"/>
+        <w:rPr>
           <w:lang w:val="en-US"/>
         </w:rPr>
       </w:pPr>
@@ -893,7 +1228,189 @@
         <w:rPr>
           <w:lang w:val="en-US"/>
         </w:rPr>
-        <w:t xml:space="preserve">Lorem ipsum dolor sit amet, consectetuer adipiscing elit, sed diam nonummy nibh euismod tincidunt ut laoreet dolore magna aliquam erat volutpat. </w:t>
+        <w:t xml:space="preserve">Lorem ipsum dolor sit </w:t>
+      </w:r>
+      <w:proofErr w:type="spellStart"/>
+      <w:r>
+        <w:rPr>
+          <w:lang w:val="en-US"/>
+        </w:rPr>
+        <w:t>amet</w:t>
+      </w:r>
+      <w:proofErr w:type="spellEnd"/>
+      <w:r>
+        <w:rPr>
+          <w:lang w:val="en-US"/>
+        </w:rPr>
+        <w:t xml:space="preserve">, </w:t>
+      </w:r>
+      <w:proofErr w:type="spellStart"/>
+      <w:r>
+        <w:rPr>
+          <w:lang w:val="en-US"/>
+        </w:rPr>
+        <w:t>consectetuer</w:t>
+      </w:r>
+      <w:proofErr w:type="spellEnd"/>
+      <w:r>
+        <w:rPr>
+          <w:lang w:val="en-US"/>
+        </w:rPr>
+        <w:t xml:space="preserve"> </w:t>
+      </w:r>
+      <w:proofErr w:type="spellStart"/>
+      <w:r>
+        <w:rPr>
+          <w:lang w:val="en-US"/>
+        </w:rPr>
+        <w:t>adipiscing</w:t>
+      </w:r>
+      <w:proofErr w:type="spellEnd"/>
+      <w:r>
+        <w:rPr>
+          <w:lang w:val="en-US"/>
+        </w:rPr>
+        <w:t xml:space="preserve"> </w:t>
+      </w:r>
+      <w:proofErr w:type="spellStart"/>
+      <w:r>
+        <w:rPr>
+          <w:lang w:val="en-US"/>
+        </w:rPr>
+        <w:t>elit</w:t>
+      </w:r>
+      <w:proofErr w:type="spellEnd"/>
+      <w:r>
+        <w:rPr>
+          <w:lang w:val="en-US"/>
+        </w:rPr>
+        <w:t xml:space="preserve">, sed diam </w:t>
+      </w:r>
+      <w:proofErr w:type="spellStart"/>
+      <w:r>
+        <w:rPr>
+          <w:lang w:val="en-US"/>
+        </w:rPr>
+        <w:t>nonummy</w:t>
+      </w:r>
+      <w:proofErr w:type="spellEnd"/>
+      <w:r>
+        <w:rPr>
+          <w:lang w:val="en-US"/>
+        </w:rPr>
+        <w:t xml:space="preserve"> </w:t>
+      </w:r>
+      <w:proofErr w:type="spellStart"/>
+      <w:r>
+        <w:rPr>
+          <w:lang w:val="en-US"/>
+        </w:rPr>
+        <w:t>nibh</w:t>
+      </w:r>
+      <w:proofErr w:type="spellEnd"/>
+      <w:r>
+        <w:rPr>
+          <w:lang w:val="en-US"/>
+        </w:rPr>
+        <w:t xml:space="preserve"> </w:t>
+      </w:r>
+      <w:proofErr w:type="spellStart"/>
+      <w:r>
+        <w:rPr>
+          <w:lang w:val="en-US"/>
+        </w:rPr>
+        <w:t>euismod</w:t>
+      </w:r>
+      <w:proofErr w:type="spellEnd"/>
+      <w:r>
+        <w:rPr>
+          <w:lang w:val="en-US"/>
+        </w:rPr>
+        <w:t xml:space="preserve"> </w:t>
+      </w:r>
+      <w:proofErr w:type="spellStart"/>
+      <w:r>
+        <w:rPr>
+          <w:lang w:val="en-US"/>
+        </w:rPr>
+        <w:t>tincidunt</w:t>
+      </w:r>
+      <w:proofErr w:type="spellEnd"/>
+      <w:r>
+        <w:rPr>
+          <w:lang w:val="en-US"/>
+        </w:rPr>
+        <w:t xml:space="preserve"> </w:t>
+      </w:r>
+      <w:proofErr w:type="spellStart"/>
+      <w:r>
+        <w:rPr>
+          <w:lang w:val="en-US"/>
+        </w:rPr>
+        <w:t>ut</w:t>
+      </w:r>
+      <w:proofErr w:type="spellEnd"/>
+      <w:r>
+        <w:rPr>
+          <w:lang w:val="en-US"/>
+        </w:rPr>
+        <w:t xml:space="preserve"> </w:t>
+      </w:r>
+      <w:proofErr w:type="spellStart"/>
+      <w:r>
+        <w:rPr>
+          <w:lang w:val="en-US"/>
+        </w:rPr>
+        <w:t>laoreet</w:t>
+      </w:r>
+      <w:proofErr w:type="spellEnd"/>
+      <w:r>
+        <w:rPr>
+          <w:lang w:val="en-US"/>
+        </w:rPr>
+        <w:t xml:space="preserve"> dolore magna </w:t>
+      </w:r>
+      <w:proofErr w:type="spellStart"/>
+      <w:r>
+        <w:rPr>
+          <w:lang w:val="en-US"/>
+        </w:rPr>
+        <w:t>aliquam</w:t>
+      </w:r>
+      <w:proofErr w:type="spellEnd"/>
+      <w:r>
+        <w:rPr>
+          <w:lang w:val="en-US"/>
+        </w:rPr>
+        <w:t xml:space="preserve"> </w:t>
+      </w:r>
+      <w:proofErr w:type="spellStart"/>
+      <w:r>
+        <w:rPr>
+          <w:lang w:val="en-US"/>
+        </w:rPr>
+        <w:t>erat</w:t>
+      </w:r>
+      <w:proofErr w:type="spellEnd"/>
+      <w:r>
+        <w:rPr>
+          <w:lang w:val="en-US"/>
+        </w:rPr>
+        <w:t xml:space="preserve"> </w:t>
+      </w:r>
+      <w:proofErr w:type="spellStart"/>
+      <w:r>
+        <w:rPr>
+          <w:lang w:val="en-US"/>
+        </w:rPr>
+        <w:t>volutpat</w:t>
+      </w:r>
+      <w:proofErr w:type="spellEnd"/>
+      <w:r>
+        <w:rPr>
+          <w:lang w:val="en-US"/>
+        </w:rPr>
+        <w:t xml:space="preserve">. </w:t>
       </w:r>
       <w:r>
         <w:t>Ut wisi enim ad minim veniam, quis nostrud exercit</w:t>
@@ -1367,7 +1884,189 @@
         <w:rPr>
           <w:lang w:val="en-US"/>
         </w:rPr>
-        <w:t xml:space="preserve">Lorem ipsum dolor sit amet, consectetuer adipiscing elit, sed diam nonummy nibh euismod tincidunt ut laoreet dolore magna aliquam erat volutpat. </w:t>
+        <w:t xml:space="preserve">Lorem ipsum dolor sit </w:t>
+      </w:r>
+      <w:proofErr w:type="spellStart"/>
+      <w:r>
+        <w:rPr>
+          <w:lang w:val="en-US"/>
+        </w:rPr>
+        <w:t>amet</w:t>
+      </w:r>
+      <w:proofErr w:type="spellEnd"/>
+      <w:r>
+        <w:rPr>
+          <w:lang w:val="en-US"/>
+        </w:rPr>
+        <w:t xml:space="preserve">, </w:t>
+      </w:r>
+      <w:proofErr w:type="spellStart"/>
+      <w:r>
+        <w:rPr>
+          <w:lang w:val="en-US"/>
+        </w:rPr>
+        <w:t>consectetuer</w:t>
+      </w:r>
+      <w:proofErr w:type="spellEnd"/>
+      <w:r>
+        <w:rPr>
+          <w:lang w:val="en-US"/>
+        </w:rPr>
+        <w:t xml:space="preserve"> </w:t>
+      </w:r>
+      <w:proofErr w:type="spellStart"/>
+      <w:r>
+        <w:rPr>
+          <w:lang w:val="en-US"/>
+        </w:rPr>
+        <w:t>adipiscing</w:t>
+      </w:r>
+      <w:proofErr w:type="spellEnd"/>
+      <w:r>
+        <w:rPr>
+          <w:lang w:val="en-US"/>
+        </w:rPr>
+        <w:t xml:space="preserve"> </w:t>
+      </w:r>
+      <w:proofErr w:type="spellStart"/>
+      <w:r>
+        <w:rPr>
+          <w:lang w:val="en-US"/>
+        </w:rPr>
+        <w:t>elit</w:t>
+      </w:r>
+      <w:proofErr w:type="spellEnd"/>
+      <w:r>
+        <w:rPr>
+          <w:lang w:val="en-US"/>
+        </w:rPr>
+        <w:t xml:space="preserve">, sed diam </w:t>
+      </w:r>
+      <w:proofErr w:type="spellStart"/>
+      <w:r>
+        <w:rPr>
+          <w:lang w:val="en-US"/>
+        </w:rPr>
+        <w:t>nonummy</w:t>
+      </w:r>
+      <w:proofErr w:type="spellEnd"/>
+      <w:r>
+        <w:rPr>
+          <w:lang w:val="en-US"/>
+        </w:rPr>
+        <w:t xml:space="preserve"> </w:t>
+      </w:r>
+      <w:proofErr w:type="spellStart"/>
+      <w:r>
+        <w:rPr>
+          <w:lang w:val="en-US"/>
+        </w:rPr>
+        <w:t>nibh</w:t>
+      </w:r>
+      <w:proofErr w:type="spellEnd"/>
+      <w:r>
+        <w:rPr>
+          <w:lang w:val="en-US"/>
+        </w:rPr>
+        <w:t xml:space="preserve"> </w:t>
+      </w:r>
+      <w:proofErr w:type="spellStart"/>
+      <w:r>
+        <w:rPr>
+          <w:lang w:val="en-US"/>
+        </w:rPr>
+        <w:t>euismod</w:t>
+      </w:r>
+      <w:proofErr w:type="spellEnd"/>
+      <w:r>
+        <w:rPr>
+          <w:lang w:val="en-US"/>
+        </w:rPr>
+        <w:t xml:space="preserve"> </w:t>
+      </w:r>
+      <w:proofErr w:type="spellStart"/>
+      <w:r>
+        <w:rPr>
+          <w:lang w:val="en-US"/>
+        </w:rPr>
+        <w:t>tincidunt</w:t>
+      </w:r>
+      <w:proofErr w:type="spellEnd"/>
+      <w:r>
+        <w:rPr>
+          <w:lang w:val="en-US"/>
+        </w:rPr>
+        <w:t xml:space="preserve"> </w:t>
+      </w:r>
+      <w:proofErr w:type="spellStart"/>
+      <w:r>
+        <w:rPr>
+          <w:lang w:val="en-US"/>
+        </w:rPr>
+        <w:t>ut</w:t>
+      </w:r>
+      <w:proofErr w:type="spellEnd"/>
+      <w:r>
+        <w:rPr>
+          <w:lang w:val="en-US"/>
+        </w:rPr>
+        <w:t xml:space="preserve"> </w:t>
+      </w:r>
+      <w:proofErr w:type="spellStart"/>
+      <w:r>
+        <w:rPr>
+          <w:lang w:val="en-US"/>
+        </w:rPr>
+        <w:t>laoreet</w:t>
+      </w:r>
+      <w:proofErr w:type="spellEnd"/>
+      <w:r>
+        <w:rPr>
+          <w:lang w:val="en-US"/>
+        </w:rPr>
+        <w:t xml:space="preserve"> dolore magna </w:t>
+      </w:r>
+      <w:proofErr w:type="spellStart"/>
+      <w:r>
+        <w:rPr>
+          <w:lang w:val="en-US"/>
+        </w:rPr>
+        <w:t>aliquam</w:t>
+      </w:r>
+      <w:proofErr w:type="spellEnd"/>
+      <w:r>
+        <w:rPr>
+          <w:lang w:val="en-US"/>
+        </w:rPr>
+        <w:t xml:space="preserve"> </w:t>
+      </w:r>
+      <w:proofErr w:type="spellStart"/>
+      <w:r>
+        <w:rPr>
+          <w:lang w:val="en-US"/>
+        </w:rPr>
+        <w:t>erat</w:t>
+      </w:r>
+      <w:proofErr w:type="spellEnd"/>
+      <w:r>
+        <w:rPr>
+          <w:lang w:val="en-US"/>
+        </w:rPr>
+        <w:t xml:space="preserve"> </w:t>
+      </w:r>
+      <w:proofErr w:type="spellStart"/>
+      <w:r>
+        <w:rPr>
+          <w:lang w:val="en-US"/>
+        </w:rPr>
+        <w:t>volutpat</w:t>
+      </w:r>
+      <w:proofErr w:type="spellEnd"/>
+      <w:r>
+        <w:rPr>
+          <w:lang w:val="en-US"/>
+        </w:rPr>
+        <w:t xml:space="preserve">. </w:t>
       </w:r>
       <w:r>
         <w:t>Ut wisi enim ad minim veniam, quis nostrud exercit</w:t>
@@ -1405,8 +2104,184 @@
         <w:rPr>
           <w:lang w:val="en-US"/>
         </w:rPr>
-        <w:t>Lorem ipsum dolor sit amet, consectetuer adipiscing elit, sed diam nonummy nibh euismod tincidunt ut laoreet dolore magna aliquam erat volutpat</w:t>
-      </w:r>
+        <w:t xml:space="preserve">Lorem ipsum dolor sit </w:t>
+      </w:r>
+      <w:proofErr w:type="spellStart"/>
+      <w:r>
+        <w:rPr>
+          <w:lang w:val="en-US"/>
+        </w:rPr>
+        <w:t>amet</w:t>
+      </w:r>
+      <w:proofErr w:type="spellEnd"/>
+      <w:r>
+        <w:rPr>
+          <w:lang w:val="en-US"/>
+        </w:rPr>
+        <w:t xml:space="preserve">, </w:t>
+      </w:r>
+      <w:proofErr w:type="spellStart"/>
+      <w:r>
+        <w:rPr>
+          <w:lang w:val="en-US"/>
+        </w:rPr>
+        <w:t>consectetuer</w:t>
+      </w:r>
+      <w:proofErr w:type="spellEnd"/>
+      <w:r>
+        <w:rPr>
+          <w:lang w:val="en-US"/>
+        </w:rPr>
+        <w:t xml:space="preserve"> </w:t>
+      </w:r>
+      <w:proofErr w:type="spellStart"/>
+      <w:r>
+        <w:rPr>
+          <w:lang w:val="en-US"/>
+        </w:rPr>
+        <w:t>adipiscing</w:t>
+      </w:r>
+      <w:proofErr w:type="spellEnd"/>
+      <w:r>
+        <w:rPr>
+          <w:lang w:val="en-US"/>
+        </w:rPr>
+        <w:t xml:space="preserve"> </w:t>
+      </w:r>
+      <w:proofErr w:type="spellStart"/>
+      <w:r>
+        <w:rPr>
+          <w:lang w:val="en-US"/>
+        </w:rPr>
+        <w:t>elit</w:t>
+      </w:r>
+      <w:proofErr w:type="spellEnd"/>
+      <w:r>
+        <w:rPr>
+          <w:lang w:val="en-US"/>
+        </w:rPr>
+        <w:t xml:space="preserve">, sed diam </w:t>
+      </w:r>
+      <w:proofErr w:type="spellStart"/>
+      <w:r>
+        <w:rPr>
+          <w:lang w:val="en-US"/>
+        </w:rPr>
+        <w:t>nonummy</w:t>
+      </w:r>
+      <w:proofErr w:type="spellEnd"/>
+      <w:r>
+        <w:rPr>
+          <w:lang w:val="en-US"/>
+        </w:rPr>
+        <w:t xml:space="preserve"> </w:t>
+      </w:r>
+      <w:proofErr w:type="spellStart"/>
+      <w:r>
+        <w:rPr>
+          <w:lang w:val="en-US"/>
+        </w:rPr>
+        <w:t>nibh</w:t>
+      </w:r>
+      <w:proofErr w:type="spellEnd"/>
+      <w:r>
+        <w:rPr>
+          <w:lang w:val="en-US"/>
+        </w:rPr>
+        <w:t xml:space="preserve"> </w:t>
+      </w:r>
+      <w:proofErr w:type="spellStart"/>
+      <w:r>
+        <w:rPr>
+          <w:lang w:val="en-US"/>
+        </w:rPr>
+        <w:t>euismod</w:t>
+      </w:r>
+      <w:proofErr w:type="spellEnd"/>
+      <w:r>
+        <w:rPr>
+          <w:lang w:val="en-US"/>
+        </w:rPr>
+        <w:t xml:space="preserve"> </w:t>
+      </w:r>
+      <w:proofErr w:type="spellStart"/>
+      <w:r>
+        <w:rPr>
+          <w:lang w:val="en-US"/>
+        </w:rPr>
+        <w:t>tincidunt</w:t>
+      </w:r>
+      <w:proofErr w:type="spellEnd"/>
+      <w:r>
+        <w:rPr>
+          <w:lang w:val="en-US"/>
+        </w:rPr>
+        <w:t xml:space="preserve"> </w:t>
+      </w:r>
+      <w:proofErr w:type="spellStart"/>
+      <w:r>
+        <w:rPr>
+          <w:lang w:val="en-US"/>
+        </w:rPr>
+        <w:t>ut</w:t>
+      </w:r>
+      <w:proofErr w:type="spellEnd"/>
+      <w:r>
+        <w:rPr>
+          <w:lang w:val="en-US"/>
+        </w:rPr>
+        <w:t xml:space="preserve"> </w:t>
+      </w:r>
+      <w:proofErr w:type="spellStart"/>
+      <w:r>
+        <w:rPr>
+          <w:lang w:val="en-US"/>
+        </w:rPr>
+        <w:t>laoreet</w:t>
+      </w:r>
+      <w:proofErr w:type="spellEnd"/>
+      <w:r>
+        <w:rPr>
+          <w:lang w:val="en-US"/>
+        </w:rPr>
+        <w:t xml:space="preserve"> dolore magna </w:t>
+      </w:r>
+      <w:proofErr w:type="spellStart"/>
+      <w:r>
+        <w:rPr>
+          <w:lang w:val="en-US"/>
+        </w:rPr>
+        <w:t>aliquam</w:t>
+      </w:r>
+      <w:proofErr w:type="spellEnd"/>
+      <w:r>
+        <w:rPr>
+          <w:lang w:val="en-US"/>
+        </w:rPr>
+        <w:t xml:space="preserve"> </w:t>
+      </w:r>
+      <w:proofErr w:type="spellStart"/>
+      <w:r>
+        <w:rPr>
+          <w:lang w:val="en-US"/>
+        </w:rPr>
+        <w:t>erat</w:t>
+      </w:r>
+      <w:proofErr w:type="spellEnd"/>
+      <w:r>
+        <w:rPr>
+          <w:lang w:val="en-US"/>
+        </w:rPr>
+        <w:t xml:space="preserve"> </w:t>
+      </w:r>
+      <w:proofErr w:type="spellStart"/>
+      <w:r>
+        <w:rPr>
+          <w:lang w:val="en-US"/>
+        </w:rPr>
+        <w:t>volutpat</w:t>
+      </w:r>
+      <w:proofErr w:type="spellEnd"/>
       <w:r>
         <w:rPr>
           <w:lang w:val="en-US"/>
@@ -1469,7 +2344,189 @@
         <w:rPr>
           <w:lang w:val="en-US"/>
         </w:rPr>
-        <w:t xml:space="preserve">Lorem ipsum dolor sit amet, consectetuer adipiscing elit, sed diam nonummy nibh euismod tincidunt ut laoreet dolore magna aliquam erat volutpat. </w:t>
+        <w:t xml:space="preserve">Lorem ipsum dolor sit </w:t>
+      </w:r>
+      <w:proofErr w:type="spellStart"/>
+      <w:r>
+        <w:rPr>
+          <w:lang w:val="en-US"/>
+        </w:rPr>
+        <w:t>amet</w:t>
+      </w:r>
+      <w:proofErr w:type="spellEnd"/>
+      <w:r>
+        <w:rPr>
+          <w:lang w:val="en-US"/>
+        </w:rPr>
+        <w:t xml:space="preserve">, </w:t>
+      </w:r>
+      <w:proofErr w:type="spellStart"/>
+      <w:r>
+        <w:rPr>
+          <w:lang w:val="en-US"/>
+        </w:rPr>
+        <w:t>consectetuer</w:t>
+      </w:r>
+      <w:proofErr w:type="spellEnd"/>
+      <w:r>
+        <w:rPr>
+          <w:lang w:val="en-US"/>
+        </w:rPr>
+        <w:t xml:space="preserve"> </w:t>
+      </w:r>
+      <w:proofErr w:type="spellStart"/>
+      <w:r>
+        <w:rPr>
+          <w:lang w:val="en-US"/>
+        </w:rPr>
+        <w:t>adipiscing</w:t>
+      </w:r>
+      <w:proofErr w:type="spellEnd"/>
+      <w:r>
+        <w:rPr>
+          <w:lang w:val="en-US"/>
+        </w:rPr>
+        <w:t xml:space="preserve"> </w:t>
+      </w:r>
+      <w:proofErr w:type="spellStart"/>
+      <w:r>
+        <w:rPr>
+          <w:lang w:val="en-US"/>
+        </w:rPr>
+        <w:t>elit</w:t>
+      </w:r>
+      <w:proofErr w:type="spellEnd"/>
+      <w:r>
+        <w:rPr>
+          <w:lang w:val="en-US"/>
+        </w:rPr>
+        <w:t xml:space="preserve">, sed diam </w:t>
+      </w:r>
+      <w:proofErr w:type="spellStart"/>
+      <w:r>
+        <w:rPr>
+          <w:lang w:val="en-US"/>
+        </w:rPr>
+        <w:t>nonummy</w:t>
+      </w:r>
+      <w:proofErr w:type="spellEnd"/>
+      <w:r>
+        <w:rPr>
+          <w:lang w:val="en-US"/>
+        </w:rPr>
+        <w:t xml:space="preserve"> </w:t>
+      </w:r>
+      <w:proofErr w:type="spellStart"/>
+      <w:r>
+        <w:rPr>
+          <w:lang w:val="en-US"/>
+        </w:rPr>
+        <w:t>nibh</w:t>
+      </w:r>
+      <w:proofErr w:type="spellEnd"/>
+      <w:r>
+        <w:rPr>
+          <w:lang w:val="en-US"/>
+        </w:rPr>
+        <w:t xml:space="preserve"> </w:t>
+      </w:r>
+      <w:proofErr w:type="spellStart"/>
+      <w:r>
+        <w:rPr>
+          <w:lang w:val="en-US"/>
+        </w:rPr>
+        <w:t>euismod</w:t>
+      </w:r>
+      <w:proofErr w:type="spellEnd"/>
+      <w:r>
+        <w:rPr>
+          <w:lang w:val="en-US"/>
+        </w:rPr>
+        <w:t xml:space="preserve"> </w:t>
+      </w:r>
+      <w:proofErr w:type="spellStart"/>
+      <w:r>
+        <w:rPr>
+          <w:lang w:val="en-US"/>
+        </w:rPr>
+        <w:t>tincidunt</w:t>
+      </w:r>
+      <w:proofErr w:type="spellEnd"/>
+      <w:r>
+        <w:rPr>
+          <w:lang w:val="en-US"/>
+        </w:rPr>
+        <w:t xml:space="preserve"> </w:t>
+      </w:r>
+      <w:proofErr w:type="spellStart"/>
+      <w:r>
+        <w:rPr>
+          <w:lang w:val="en-US"/>
+        </w:rPr>
+        <w:t>ut</w:t>
+      </w:r>
+      <w:proofErr w:type="spellEnd"/>
+      <w:r>
+        <w:rPr>
+          <w:lang w:val="en-US"/>
+        </w:rPr>
+        <w:t xml:space="preserve"> </w:t>
+      </w:r>
+      <w:proofErr w:type="spellStart"/>
+      <w:r>
+        <w:rPr>
+          <w:lang w:val="en-US"/>
+        </w:rPr>
+        <w:t>laoreet</w:t>
+      </w:r>
+      <w:proofErr w:type="spellEnd"/>
+      <w:r>
+        <w:rPr>
+          <w:lang w:val="en-US"/>
+        </w:rPr>
+        <w:t xml:space="preserve"> dolore magna </w:t>
+      </w:r>
+      <w:proofErr w:type="spellStart"/>
+      <w:r>
+        <w:rPr>
+          <w:lang w:val="en-US"/>
+        </w:rPr>
+        <w:t>aliquam</w:t>
+      </w:r>
+      <w:proofErr w:type="spellEnd"/>
+      <w:r>
+        <w:rPr>
+          <w:lang w:val="en-US"/>
+        </w:rPr>
+        <w:t xml:space="preserve"> </w:t>
+      </w:r>
+      <w:proofErr w:type="spellStart"/>
+      <w:r>
+        <w:rPr>
+          <w:lang w:val="en-US"/>
+        </w:rPr>
+        <w:t>erat</w:t>
+      </w:r>
+      <w:proofErr w:type="spellEnd"/>
+      <w:r>
+        <w:rPr>
+          <w:lang w:val="en-US"/>
+        </w:rPr>
+        <w:t xml:space="preserve"> </w:t>
+      </w:r>
+      <w:proofErr w:type="spellStart"/>
+      <w:r>
+        <w:rPr>
+          <w:lang w:val="en-US"/>
+        </w:rPr>
+        <w:t>volutpat</w:t>
+      </w:r>
+      <w:proofErr w:type="spellEnd"/>
+      <w:r>
+        <w:rPr>
+          <w:lang w:val="en-US"/>
+        </w:rPr>
+        <w:t xml:space="preserve">. </w:t>
       </w:r>
       <w:r>
         <w:t>Ut wisi enim ad minim veniam, quis nostrud exercit</w:t>
@@ -3316,6 +4373,9 @@
     <w:lsdException w:name="Table Subtle 1" w:semiHidden="1" w:unhideWhenUsed="1"/>
     <w:lsdException w:name="Table Subtle 2" w:semiHidden="1" w:unhideWhenUsed="1"/>
     <w:lsdException w:name="Table Web 1" w:semiHidden="1" w:unhideWhenUsed="1"/>
+    <w:lsdException w:name="Table Web 2" w:semiHidden="1" w:unhideWhenUsed="1"/>
+    <w:lsdException w:name="Table Web 3" w:semiHidden="1" w:unhideWhenUsed="1"/>
+    <w:lsdException w:name="Table Theme" w:semiHidden="1" w:unhideWhenUsed="1"/>
     <w:lsdException w:name="Light Shading"/>
     <w:lsdException w:name="Light List"/>
     <w:lsdException w:name="Light Grid"/>
@@ -3529,7 +4589,7 @@
   <w:style w:type="paragraph" w:default="1" w:styleId="Normal">
     <w:name w:val="Normal"/>
     <w:qFormat/>
-    <w:rsid w:val="008500E4"/>
+    <w:rsid w:val="00644B14"/>
     <w:pPr>
       <w:spacing w:after="160" w:line="259" w:lineRule="auto"/>
     </w:pPr>
@@ -3724,7 +4784,7 @@
     <w:uiPriority w:val="1"/>
     <w:semiHidden/>
     <w:unhideWhenUsed/>
-    <w:rsid w:val="008500E4"/>
+    <w:rsid w:val="00644B14"/>
   </w:style>
   <w:style w:type="table" w:default="1" w:styleId="TableNormal">
     <w:name w:val="Normal Table"/>
@@ -3746,7 +4806,7 @@
     <w:uiPriority w:val="99"/>
     <w:semiHidden/>
     <w:unhideWhenUsed/>
-    <w:rsid w:val="008500E4"/>
+    <w:rsid w:val="00644B14"/>
   </w:style>
   <w:style w:type="paragraph" w:styleId="Title">
     <w:name w:val="Title"/>

</xml_diff>

<commit_message>
Removed date from country
</commit_message>
<xml_diff>
--- a/Report.docx
+++ b/Report.docx
@@ -64,7 +64,35 @@
         <w:rPr>
           <w:lang w:val="en-US"/>
         </w:rPr>
-        <w:t>: Inês Leite (92928), Pedro Marques (92926)</w:t>
+        <w:t xml:space="preserve">: </w:t>
+      </w:r>
+      <w:proofErr w:type="spellStart"/>
+      <w:r>
+        <w:rPr>
+          <w:lang w:val="en-US"/>
+        </w:rPr>
+        <w:t>Inês</w:t>
+      </w:r>
+      <w:proofErr w:type="spellEnd"/>
+      <w:r>
+        <w:rPr>
+          <w:lang w:val="en-US"/>
+        </w:rPr>
+        <w:t xml:space="preserve"> </w:t>
+      </w:r>
+      <w:proofErr w:type="spellStart"/>
+      <w:r>
+        <w:rPr>
+          <w:lang w:val="en-US"/>
+        </w:rPr>
+        <w:t>Leite</w:t>
+      </w:r>
+      <w:proofErr w:type="spellEnd"/>
+      <w:r>
+        <w:rPr>
+          <w:lang w:val="en-US"/>
+        </w:rPr>
+        <w:t xml:space="preserve"> (92928), Pedro Marques (92926)</w:t>
       </w:r>
     </w:p>
     <w:p>
@@ -217,14 +245,8 @@
       <w:pPr>
         <w:pStyle w:val="Heading1"/>
         <w:jc w:val="both"/>
-        <w:rPr>
-          <w:lang w:val="en-US"/>
-        </w:rPr>
-      </w:pPr>
-      <w:r>
-        <w:rPr>
-          <w:lang w:val="en-US"/>
-        </w:rPr>
+      </w:pPr>
+      <w:r>
         <w:t>Users and the Questions</w:t>
       </w:r>
     </w:p>
@@ -336,7 +358,55 @@
           <w:highlight w:val="yellow"/>
           <w:lang w:val="en-US"/>
         </w:rPr>
-        <w:t>&lt;pessoa q sabe mexer com no pc e tal&gt;</w:t>
+        <w:t>&lt;</w:t>
+      </w:r>
+      <w:proofErr w:type="spellStart"/>
+      <w:r>
+        <w:rPr>
+          <w:highlight w:val="yellow"/>
+          <w:lang w:val="en-US"/>
+        </w:rPr>
+        <w:t>pessoa</w:t>
+      </w:r>
+      <w:proofErr w:type="spellEnd"/>
+      <w:r>
+        <w:rPr>
+          <w:highlight w:val="yellow"/>
+          <w:lang w:val="en-US"/>
+        </w:rPr>
+        <w:t xml:space="preserve"> q sabe </w:t>
+      </w:r>
+      <w:proofErr w:type="spellStart"/>
+      <w:r>
+        <w:rPr>
+          <w:highlight w:val="yellow"/>
+          <w:lang w:val="en-US"/>
+        </w:rPr>
+        <w:t>mexer</w:t>
+      </w:r>
+      <w:proofErr w:type="spellEnd"/>
+      <w:r>
+        <w:rPr>
+          <w:highlight w:val="yellow"/>
+          <w:lang w:val="en-US"/>
+        </w:rPr>
+        <w:t xml:space="preserve"> com no pc e </w:t>
+      </w:r>
+      <w:proofErr w:type="spellStart"/>
+      <w:r>
+        <w:rPr>
+          <w:highlight w:val="yellow"/>
+          <w:lang w:val="en-US"/>
+        </w:rPr>
+        <w:t>tal</w:t>
+      </w:r>
+      <w:proofErr w:type="spellEnd"/>
+      <w:r>
+        <w:rPr>
+          <w:highlight w:val="yellow"/>
+          <w:lang w:val="en-US"/>
+        </w:rPr>
+        <w:t>&gt;</w:t>
       </w:r>
       <w:r>
         <w:rPr>
@@ -373,8 +443,16 @@
         <w:rPr>
           <w:lang w:val="en-US"/>
         </w:rPr>
-        <w:t>This work wants to answer questions like the following;</w:t>
-      </w:r>
+        <w:t xml:space="preserve">This work wants to answer questions like the </w:t>
+      </w:r>
+      <w:proofErr w:type="gramStart"/>
+      <w:r>
+        <w:rPr>
+          <w:lang w:val="en-US"/>
+        </w:rPr>
+        <w:t>following;</w:t>
+      </w:r>
+      <w:proofErr w:type="gramEnd"/>
     </w:p>
     <w:p>
       <w:pPr>
@@ -609,17 +687,26 @@
         </w:rPr>
         <w:t xml:space="preserve">, </w:t>
       </w:r>
+      <w:proofErr w:type="spellStart"/>
       <w:r>
         <w:rPr>
           <w:lang w:val="en-US"/>
         </w:rPr>
         <w:t>production_countries</w:t>
       </w:r>
-      <w:r>
-        <w:rPr>
-          <w:lang w:val="en-US"/>
-        </w:rPr>
-        <w:t>, r</w:t>
+      <w:proofErr w:type="spellEnd"/>
+      <w:r>
+        <w:rPr>
+          <w:lang w:val="en-US"/>
+        </w:rPr>
+        <w:t xml:space="preserve">, </w:t>
+      </w:r>
+      <w:proofErr w:type="spellStart"/>
+      <w:r>
+        <w:rPr>
+          <w:lang w:val="en-US"/>
+        </w:rPr>
+        <w:t>r</w:t>
       </w:r>
       <w:r>
         <w:rPr>
@@ -627,6 +714,7 @@
         </w:rPr>
         <w:t>elease_date</w:t>
       </w:r>
+      <w:proofErr w:type="spellEnd"/>
       <w:r>
         <w:rPr>
           <w:lang w:val="en-US"/>
@@ -657,12 +745,14 @@
         </w:rPr>
         <w:t xml:space="preserve">, and </w:t>
       </w:r>
+      <w:proofErr w:type="spellStart"/>
       <w:r>
         <w:rPr>
           <w:lang w:val="en-US"/>
         </w:rPr>
         <w:t>vote_average</w:t>
       </w:r>
+      <w:proofErr w:type="spellEnd"/>
       <w:r>
         <w:rPr>
           <w:lang w:val="en-US"/>
@@ -739,7 +829,21 @@
         <w:rPr>
           <w:lang w:val="en-US"/>
         </w:rPr>
-        <w:t xml:space="preserve"> and a high fidelity prototype was developed</w:t>
+        <w:t xml:space="preserve"> and a </w:t>
+      </w:r>
+      <w:proofErr w:type="gramStart"/>
+      <w:r>
+        <w:rPr>
+          <w:lang w:val="en-US"/>
+        </w:rPr>
+        <w:t>high fidelity</w:t>
+      </w:r>
+      <w:proofErr w:type="gramEnd"/>
+      <w:r>
+        <w:rPr>
+          <w:lang w:val="en-US"/>
+        </w:rPr>
+        <w:t xml:space="preserve"> prototype was developed</w:t>
       </w:r>
       <w:r>
         <w:rPr>
@@ -964,40 +1068,81 @@
         <w:rPr>
           <w:lang w:val="en-US"/>
         </w:rPr>
-        <w:t xml:space="preserve"> prototype needed some changes because it didn’t provide a lot of interesting information and much of it is already found in several places. So we decided to change the dataset, choosing one in the Movie theme, but with different information.</w:t>
-      </w:r>
-    </w:p>
-    <w:p>
-      <w:pPr>
-        <w:jc w:val="both"/>
-        <w:rPr>
-          <w:lang w:val="en-US"/>
-        </w:rPr>
-      </w:pPr>
-      <w:r>
-        <w:rPr>
-          <w:highlight w:val="yellow"/>
-          <w:lang w:val="en-US"/>
-        </w:rPr>
-        <w:t>???? OLHA IDK</w:t>
-      </w:r>
-    </w:p>
-    <w:p>
-      <w:pPr>
-        <w:jc w:val="both"/>
-        <w:rPr>
-          <w:b/>
-          <w:bCs/>
-          <w:lang w:val="en-US"/>
-        </w:rPr>
-      </w:pPr>
-      <w:r>
-        <w:rPr>
-          <w:b/>
-          <w:bCs/>
-          <w:lang w:val="en-US"/>
-        </w:rPr>
-        <w:t>#INSERT SOME BS Heuristic Evaluation and Feedback</w:t>
+        <w:t xml:space="preserve"> prototype needed some changes because it didn’t provide a lot of interesting information and much of it is already found in several places. </w:t>
+      </w:r>
+      <w:proofErr w:type="gramStart"/>
+      <w:r>
+        <w:rPr>
+          <w:lang w:val="en-US"/>
+        </w:rPr>
+        <w:t>So</w:t>
+      </w:r>
+      <w:proofErr w:type="gramEnd"/>
+      <w:r>
+        <w:rPr>
+          <w:lang w:val="en-US"/>
+        </w:rPr>
+        <w:t xml:space="preserve"> we decided to change the dataset, choosing one in the Movie theme, but with different information.</w:t>
+      </w:r>
+    </w:p>
+    <w:p>
+      <w:pPr>
+        <w:jc w:val="both"/>
+        <w:rPr>
+          <w:lang w:val="en-US"/>
+        </w:rPr>
+      </w:pPr>
+      <w:r>
+        <w:rPr>
+          <w:lang w:val="en-US"/>
+        </w:rPr>
+        <w:t xml:space="preserve">One of the major </w:t>
+      </w:r>
+      <w:proofErr w:type="gramStart"/>
+      <w:r>
+        <w:rPr>
+          <w:lang w:val="en-US"/>
+        </w:rPr>
+        <w:t>critics  of</w:t>
+      </w:r>
+      <w:proofErr w:type="gramEnd"/>
+      <w:r>
+        <w:rPr>
+          <w:lang w:val="en-US"/>
+        </w:rPr>
+        <w:t xml:space="preserve"> our work was precisely the aim of our platform. It was pointed out that most people would not be interested in some of the data presented and more inclined into using our platform to find a movie or TV Show to watch. </w:t>
+      </w:r>
+    </w:p>
+    <w:p>
+      <w:pPr>
+        <w:jc w:val="both"/>
+        <w:rPr>
+          <w:lang w:val="en-US"/>
+        </w:rPr>
+      </w:pPr>
+      <w:r>
+        <w:rPr>
+          <w:lang w:val="en-US"/>
+        </w:rPr>
+        <w:t xml:space="preserve">Some users ended up only selecting one of the actors or countries, as such they never ended up selecting multiple and being able to compare multiple selections for each of the two bottom visualizations. As such, the use of checkboxes would be more appropriate. We associate this with </w:t>
+      </w:r>
+      <w:r>
+        <w:rPr>
+          <w:lang w:val="en-US"/>
+        </w:rPr>
+        <w:t xml:space="preserve">the recognition rather than recall heuristic and </w:t>
+      </w:r>
+      <w:r>
+        <w:rPr>
+          <w:lang w:val="en-US"/>
+        </w:rPr>
+        <w:t>gave it a rating of 4 because it was a major usability issue. Furthermore, some users also suggested the existence of 3 separate pages for each visualization, as a single web page proved itself confusing with differentiated figures.</w:t>
+      </w:r>
+      <w:r>
+        <w:rPr>
+          <w:lang w:val="en-US"/>
+        </w:rPr>
+        <w:t xml:space="preserve"> This was a simple design problem, so we have it a severity of 1</w:t>
       </w:r>
     </w:p>
     <w:p>
@@ -1121,14 +1266,29 @@
         <w:rPr>
           <w:lang w:val="en-US"/>
         </w:rPr>
-        <w:t xml:space="preserve"> - </w:t>
+        <w:t xml:space="preserve"> </w:t>
+      </w:r>
+      <w:proofErr w:type="gramStart"/>
+      <w:r>
+        <w:rPr>
+          <w:lang w:val="en-US"/>
+        </w:rPr>
+        <w:t xml:space="preserve">- </w:t>
       </w:r>
       <w:r>
         <w:rPr>
           <w:noProof/>
           <w:lang w:val="en-US"/>
         </w:rPr>
-        <w:t xml:space="preserve"> Cloropleth Map of the Production Countries</w:t>
+        <w:t xml:space="preserve"> Cloropleth</w:t>
+      </w:r>
+      <w:proofErr w:type="gramEnd"/>
+      <w:r>
+        <w:rPr>
+          <w:noProof/>
+          <w:lang w:val="en-US"/>
+        </w:rPr>
+        <w:t xml:space="preserve"> Map of the Production Countries</w:t>
       </w:r>
     </w:p>
     <w:p>
@@ -1346,7 +1506,14 @@
         <w:rPr>
           <w:lang w:val="en-US"/>
         </w:rPr>
-        <w:t>One key difference was the existence of two new other pages where the graphs were placed. Furthermore, we improved the usability by allowing navigation between pages simply by using a navigation bar or interacting with the graphs. As such, clicking on a country in the choropleth map would redirect to the page with the donut chart where the specific data for the selected country would be shown. Finally, clicking on each arc would redirect to the final page, taking into consideration the selected genre and count</w:t>
+        <w:t xml:space="preserve">One key difference was the existence of two new other pages where the graphs were placed. </w:t>
+      </w:r>
+      <w:r>
+        <w:rPr>
+          <w:lang w:val="en-US"/>
+        </w:rPr>
+        <w:lastRenderedPageBreak/>
+        <w:t>Furthermore, we improved the usability by allowing navigation between pages simply by using a navigation bar or interacting with the graphs. As such, clicking on a country in the choropleth map would redirect to the page with the donut chart where the specific data for the selected country would be shown. Finally, clicking on each arc would redirect to the final page, taking into consideration the selected genre and count</w:t>
       </w:r>
       <w:r>
         <w:rPr>
@@ -1396,7 +1563,6 @@
           <w:bCs/>
           <w:lang w:val="en-US"/>
         </w:rPr>
-        <w:lastRenderedPageBreak/>
         <w:t xml:space="preserve">Functional </w:t>
       </w:r>
       <w:r>
@@ -1428,13 +1594,27 @@
         <w:rPr>
           <w:lang w:val="en-US"/>
         </w:rPr>
-        <w:t>The functional prototype is simi</w:t>
-      </w:r>
-      <w:r>
-        <w:rPr>
-          <w:lang w:val="en-US"/>
-        </w:rPr>
-        <w:t>lar to the low fidelity prototype but with some improvements, as it has the feedback from the usability tests applied.</w:t>
+        <w:t xml:space="preserve">The functional prototype is </w:t>
+      </w:r>
+      <w:proofErr w:type="gramStart"/>
+      <w:r>
+        <w:rPr>
+          <w:lang w:val="en-US"/>
+        </w:rPr>
+        <w:t>simi</w:t>
+      </w:r>
+      <w:r>
+        <w:rPr>
+          <w:lang w:val="en-US"/>
+        </w:rPr>
+        <w:t>lar to</w:t>
+      </w:r>
+      <w:proofErr w:type="gramEnd"/>
+      <w:r>
+        <w:rPr>
+          <w:lang w:val="en-US"/>
+        </w:rPr>
+        <w:t xml:space="preserve"> the low fidelity prototype but with some improvements, as it has the feedback from the usability tests applied.</w:t>
       </w:r>
     </w:p>
     <w:p>
@@ -1446,6 +1626,111 @@
         </w:rPr>
       </w:pPr>
       <w:r>
+        <w:drawing>
+          <wp:anchor distT="0" distB="0" distL="114300" distR="114300" simplePos="0" relativeHeight="251665408" behindDoc="0" locked="0" layoutInCell="1" allowOverlap="1" wp14:anchorId="4337C718" wp14:editId="121C4998">
+            <wp:simplePos x="0" y="0"/>
+            <wp:positionH relativeFrom="column">
+              <wp:posOffset>-25345</wp:posOffset>
+            </wp:positionH>
+            <wp:positionV relativeFrom="paragraph">
+              <wp:posOffset>2595769</wp:posOffset>
+            </wp:positionV>
+            <wp:extent cx="3049270" cy="1867535"/>
+            <wp:effectExtent l="0" t="0" r="0" b="0"/>
+            <wp:wrapTopAndBottom/>
+            <wp:docPr id="10" name="Picture 10" descr="Chart, sunburst chart&#10;&#10;Description automatically generated"/>
+            <wp:cNvGraphicFramePr>
+              <a:graphicFrameLocks xmlns:a="http://schemas.openxmlformats.org/drawingml/2006/main" noChangeAspect="1"/>
+            </wp:cNvGraphicFramePr>
+            <a:graphic xmlns:a="http://schemas.openxmlformats.org/drawingml/2006/main">
+              <a:graphicData uri="http://schemas.openxmlformats.org/drawingml/2006/picture">
+                <pic:pic xmlns:pic="http://schemas.openxmlformats.org/drawingml/2006/picture">
+                  <pic:nvPicPr>
+                    <pic:cNvPr id="10" name="Picture 10" descr="Chart, sunburst chart&#10;&#10;Description automatically generated"/>
+                    <pic:cNvPicPr/>
+                  </pic:nvPicPr>
+                  <pic:blipFill>
+                    <a:blip r:embed="rId11" cstate="print">
+                      <a:extLst>
+                        <a:ext uri="{28A0092B-C50C-407E-A947-70E740481C1C}">
+                          <a14:useLocalDpi xmlns:a14="http://schemas.microsoft.com/office/drawing/2010/main" val="0"/>
+                        </a:ext>
+                      </a:extLst>
+                    </a:blip>
+                    <a:stretch>
+                      <a:fillRect/>
+                    </a:stretch>
+                  </pic:blipFill>
+                  <pic:spPr>
+                    <a:xfrm>
+                      <a:off x="0" y="0"/>
+                      <a:ext cx="3049270" cy="1867535"/>
+                    </a:xfrm>
+                    <a:prstGeom prst="rect">
+                      <a:avLst/>
+                    </a:prstGeom>
+                  </pic:spPr>
+                </pic:pic>
+              </a:graphicData>
+            </a:graphic>
+          </wp:anchor>
+        </w:drawing>
+      </w:r>
+      <w:r>
+        <w:rPr>
+          <w:lang w:val="en-US"/>
+        </w:rPr>
+        <w:drawing>
+          <wp:anchor distT="0" distB="0" distL="114300" distR="114300" simplePos="0" relativeHeight="251655168" behindDoc="0" locked="0" layoutInCell="1" allowOverlap="1" wp14:anchorId="2DEBB852" wp14:editId="0A5CD0D0">
+            <wp:simplePos x="0" y="0"/>
+            <wp:positionH relativeFrom="column">
+              <wp:posOffset>-1905</wp:posOffset>
+            </wp:positionH>
+            <wp:positionV relativeFrom="paragraph">
+              <wp:posOffset>672106</wp:posOffset>
+            </wp:positionV>
+            <wp:extent cx="3049270" cy="1794510"/>
+            <wp:effectExtent l="0" t="0" r="0" b="0"/>
+            <wp:wrapTopAndBottom/>
+            <wp:docPr id="7" name="Picture 7" descr="Graphical user interface, website&#10;&#10;Description automatically generated"/>
+            <wp:cNvGraphicFramePr>
+              <a:graphicFrameLocks xmlns:a="http://schemas.openxmlformats.org/drawingml/2006/main" noChangeAspect="1"/>
+            </wp:cNvGraphicFramePr>
+            <a:graphic xmlns:a="http://schemas.openxmlformats.org/drawingml/2006/main">
+              <a:graphicData uri="http://schemas.openxmlformats.org/drawingml/2006/picture">
+                <pic:pic xmlns:pic="http://schemas.openxmlformats.org/drawingml/2006/picture">
+                  <pic:nvPicPr>
+                    <pic:cNvPr id="7" name="Picture 7" descr="Graphical user interface, website&#10;&#10;Description automatically generated"/>
+                    <pic:cNvPicPr/>
+                  </pic:nvPicPr>
+                  <pic:blipFill>
+                    <a:blip r:embed="rId12" cstate="print">
+                      <a:extLst>
+                        <a:ext uri="{28A0092B-C50C-407E-A947-70E740481C1C}">
+                          <a14:useLocalDpi xmlns:a14="http://schemas.microsoft.com/office/drawing/2010/main" val="0"/>
+                        </a:ext>
+                      </a:extLst>
+                    </a:blip>
+                    <a:stretch>
+                      <a:fillRect/>
+                    </a:stretch>
+                  </pic:blipFill>
+                  <pic:spPr>
+                    <a:xfrm>
+                      <a:off x="0" y="0"/>
+                      <a:ext cx="3049270" cy="1794510"/>
+                    </a:xfrm>
+                    <a:prstGeom prst="rect">
+                      <a:avLst/>
+                    </a:prstGeom>
+                  </pic:spPr>
+                </pic:pic>
+              </a:graphicData>
+            </a:graphic>
+          </wp:anchor>
+        </w:drawing>
+      </w:r>
+      <w:r>
         <w:rPr>
           <w:lang w:val="en-US"/>
         </w:rPr>
@@ -1456,46 +1741,18 @@
       <w:pPr>
         <w:pStyle w:val="BodyNoIndent"/>
         <w:jc w:val="both"/>
-      </w:pPr>
-      <w:r>
-        <w:t xml:space="preserve"> </w:t>
-      </w:r>
-    </w:p>
-    <w:p>
-      <w:pPr>
-        <w:pStyle w:val="BodyNoIndent"/>
-        <w:jc w:val="both"/>
-      </w:pPr>
-      <w:r>
-        <w:rPr>
-          <w:highlight w:val="yellow"/>
-        </w:rPr>
-        <w:t>&lt;meter fotos da última versão do site&gt;</w:t>
-      </w:r>
-      <w:r>
         <w:rPr>
           <w:b/>
           <w:bCs/>
+          <w:lang w:val="en-US"/>
+        </w:rPr>
+      </w:pPr>
+      <w:r>
+        <w:rPr>
+          <w:lang w:val="en-US"/>
         </w:rPr>
         <w:t xml:space="preserve"> </w:t>
       </w:r>
-    </w:p>
-    <w:p>
-      <w:pPr>
-        <w:pStyle w:val="BodyNoIndent"/>
-        <w:jc w:val="both"/>
-      </w:pPr>
-    </w:p>
-    <w:p>
-      <w:pPr>
-        <w:pStyle w:val="Heading2"/>
-        <w:spacing w:line="220" w:lineRule="atLeast"/>
-        <w:rPr>
-          <w:b/>
-          <w:bCs/>
-          <w:lang w:val="en-US"/>
-        </w:rPr>
-      </w:pPr>
       <w:r>
         <w:rPr>
           <w:b/>
@@ -1669,6 +1926,13 @@
           <w:lang w:val="en-US"/>
         </w:rPr>
         <w:t>In conclusion, this project was very interesting to make, we learned more about d3.js and some fun facts about movies.</w:t>
+      </w:r>
+      <w:r>
+        <w:rPr>
+          <w:noProof/>
+          <w:lang w:val="en-US"/>
+        </w:rPr>
+        <w:t xml:space="preserve"> </w:t>
       </w:r>
     </w:p>
     <w:p>
@@ -1777,6 +2041,57 @@
           <w:lang w:val="en-US"/>
         </w:rPr>
       </w:pPr>
+      <w:r>
+        <w:drawing>
+          <wp:anchor distT="0" distB="0" distL="114300" distR="114300" simplePos="0" relativeHeight="251664384" behindDoc="0" locked="0" layoutInCell="1" allowOverlap="1" wp14:anchorId="549565C3" wp14:editId="103A3F5E">
+            <wp:simplePos x="0" y="0"/>
+            <wp:positionH relativeFrom="column">
+              <wp:posOffset>-3352800</wp:posOffset>
+            </wp:positionH>
+            <wp:positionV relativeFrom="paragraph">
+              <wp:posOffset>2551458</wp:posOffset>
+            </wp:positionV>
+            <wp:extent cx="3049270" cy="1666875"/>
+            <wp:effectExtent l="0" t="0" r="0" b="9525"/>
+            <wp:wrapTopAndBottom/>
+            <wp:docPr id="9" name="Picture 9" descr="Graphical user interface&#10;&#10;Description automatically generated"/>
+            <wp:cNvGraphicFramePr>
+              <a:graphicFrameLocks xmlns:a="http://schemas.openxmlformats.org/drawingml/2006/main" noChangeAspect="1"/>
+            </wp:cNvGraphicFramePr>
+            <a:graphic xmlns:a="http://schemas.openxmlformats.org/drawingml/2006/main">
+              <a:graphicData uri="http://schemas.openxmlformats.org/drawingml/2006/picture">
+                <pic:pic xmlns:pic="http://schemas.openxmlformats.org/drawingml/2006/picture">
+                  <pic:nvPicPr>
+                    <pic:cNvPr id="9" name="Picture 9" descr="Graphical user interface&#10;&#10;Description automatically generated"/>
+                    <pic:cNvPicPr/>
+                  </pic:nvPicPr>
+                  <pic:blipFill>
+                    <a:blip r:embed="rId13" cstate="print">
+                      <a:extLst>
+                        <a:ext uri="{28A0092B-C50C-407E-A947-70E740481C1C}">
+                          <a14:useLocalDpi xmlns:a14="http://schemas.microsoft.com/office/drawing/2010/main" val="0"/>
+                        </a:ext>
+                      </a:extLst>
+                    </a:blip>
+                    <a:stretch>
+                      <a:fillRect/>
+                    </a:stretch>
+                  </pic:blipFill>
+                  <pic:spPr>
+                    <a:xfrm>
+                      <a:off x="0" y="0"/>
+                      <a:ext cx="3049270" cy="1666875"/>
+                    </a:xfrm>
+                    <a:prstGeom prst="rect">
+                      <a:avLst/>
+                    </a:prstGeom>
+                  </pic:spPr>
+                </pic:pic>
+              </a:graphicData>
+            </a:graphic>
+          </wp:anchor>
+        </w:drawing>
+      </w:r>
       <w:r>
         <w:rPr>
           <w:lang w:val="en-US"/>
@@ -3791,7 +4106,7 @@
   <w:style w:type="paragraph" w:default="1" w:styleId="Normal">
     <w:name w:val="Normal"/>
     <w:qFormat/>
-    <w:rsid w:val="00575805"/>
+    <w:rsid w:val="002756FB"/>
     <w:pPr>
       <w:spacing w:after="160" w:line="259" w:lineRule="auto"/>
     </w:pPr>
@@ -3986,7 +4301,7 @@
     <w:uiPriority w:val="1"/>
     <w:semiHidden/>
     <w:unhideWhenUsed/>
-    <w:rsid w:val="00575805"/>
+    <w:rsid w:val="002756FB"/>
   </w:style>
   <w:style w:type="table" w:default="1" w:styleId="TableNormal">
     <w:name w:val="Normal Table"/>
@@ -4008,7 +4323,7 @@
     <w:uiPriority w:val="99"/>
     <w:semiHidden/>
     <w:unhideWhenUsed/>
-    <w:rsid w:val="00575805"/>
+    <w:rsid w:val="002756FB"/>
   </w:style>
   <w:style w:type="paragraph" w:styleId="Title">
     <w:name w:val="Title"/>

</xml_diff>